<commit_message>
creating budget container and its functions
</commit_message>
<xml_diff>
--- a/Contrato.docx
+++ b/Contrato.docx
@@ -3719,10 +3719,7 @@
       </w:pPr>
       <w:r>
         <w:lastRenderedPageBreak/>
-        <w:t>(</w:t>
-      </w:r>
-      <w:r>
-        <w:t>37)</w:t>
+        <w:t>(37)</w:t>
       </w:r>
       <w:r>
         <w:rPr>
@@ -6208,7 +6205,13 @@
         <w:t xml:space="preserve"> </w:t>
       </w:r>
       <w:r>
-        <w:t>10ANOS</w:t>
+        <w:t>10</w:t>
+      </w:r>
+      <w:r>
+        <w:t xml:space="preserve"> </w:t>
+      </w:r>
+      <w:r>
+        <w:t>ANOS</w:t>
       </w:r>
     </w:p>
     <w:p>
@@ -6233,7 +6236,10 @@
         <w:t xml:space="preserve"> </w:t>
       </w:r>
       <w:r>
-        <w:t>10</w:t>
+        <w:rPr>
+          <w:spacing w:val="-14"/>
+        </w:rPr>
+        <w:t>5</w:t>
       </w:r>
       <w:r>
         <w:rPr>
@@ -6328,7 +6334,10 @@
         <w:t xml:space="preserve"> </w:t>
       </w:r>
       <w:r>
-        <w:t>1</w:t>
+        <w:rPr>
+          <w:spacing w:val="45"/>
+        </w:rPr>
+        <w:t>6</w:t>
       </w:r>
       <w:r>
         <w:rPr>
@@ -6337,7 +6346,10 @@
         <w:t xml:space="preserve"> </w:t>
       </w:r>
       <w:r>
-        <w:t>ANO</w:t>
+        <w:rPr>
+          <w:spacing w:val="-11"/>
+        </w:rPr>
+        <w:t>MESES</w:t>
       </w:r>
     </w:p>
     <w:p>
@@ -12940,7 +12952,13 @@
         <w:t xml:space="preserve"> </w:t>
       </w:r>
       <w:r>
-        <w:t>da comarca de</w:t>
+        <w:t xml:space="preserve">da </w:t>
+      </w:r>
+      <w:r>
+        <w:t>C</w:t>
+      </w:r>
+      <w:r>
+        <w:t>omarca de</w:t>
       </w:r>
       <w:r>
         <w:rPr>
@@ -12949,7 +12967,10 @@
         <w:t xml:space="preserve"> </w:t>
       </w:r>
       <w:r>
-        <w:t>#NOME_COMARCA.</w:t>
+        <w:t>Itaúna – MG</w:t>
+      </w:r>
+      <w:r>
+        <w:t>.</w:t>
       </w:r>
     </w:p>
     <w:p>

</xml_diff>